<commit_message>
temperature profile to solve
</commit_message>
<xml_diff>
--- a/Réactions.docx
+++ b/Réactions.docx
@@ -17,9 +17,20 @@
             <w:tcW w:w="9062" w:type="dxa"/>
           </w:tcPr>
           <w:p>
-            <w:r>
-              <w:t>Réactions</w:t>
-            </w:r>
+            <w:bookmarkStart w:id="0" w:name="_Hlk127864638"/>
+            <w:proofErr w:type="spellStart"/>
+            <w:r>
+              <w:t>Reaction</w:t>
+            </w:r>
+            <w:proofErr w:type="spellEnd"/>
+            <w:r>
+              <w:t xml:space="preserve"> </w:t>
+            </w:r>
+            <w:proofErr w:type="spellStart"/>
+            <w:r>
+              <w:t>mechanism</w:t>
+            </w:r>
+            <w:proofErr w:type="spellEnd"/>
           </w:p>
         </w:tc>
       </w:tr>
@@ -32,14 +43,39 @@
             <w:pPr>
               <w:rPr>
                 <w:b/>
+                <w:lang w:val="en-GB"/>
               </w:rPr>
             </w:pPr>
             <w:r>
               <w:rPr>
                 <w:b/>
-              </w:rPr>
-              <w:t>Phase d’hydrolyses par les bactéries mésophiles MB</w:t>
-            </w:r>
+                <w:lang w:val="en-GB"/>
+              </w:rPr>
+              <w:t>Hydrolys</w:t>
+            </w:r>
+            <w:r>
+              <w:rPr>
+                <w:b/>
+                <w:lang w:val="en-GB"/>
+              </w:rPr>
+              <w:t>is</w:t>
+            </w:r>
+            <w:r>
+              <w:rPr>
+                <w:b/>
+                <w:lang w:val="en-GB"/>
+              </w:rPr>
+              <w:t xml:space="preserve"> phase by mesophilic </w:t>
+            </w:r>
+            <w:proofErr w:type="spellStart"/>
+            <w:r>
+              <w:rPr>
+                <w:b/>
+                <w:lang w:val="en-GB"/>
+              </w:rPr>
+              <w:t>bacterias</w:t>
+            </w:r>
+            <w:proofErr w:type="spellEnd"/>
           </w:p>
         </w:tc>
       </w:tr>
@@ -62,8 +98,16 @@
               <w:rPr>
                 <w:rFonts w:eastAsiaTheme="minorEastAsia"/>
               </w:rPr>
-              <w:t>Hydrolyse mésophile de C</w:t>
-            </w:r>
+              <w:t xml:space="preserve">Carbohydrates </w:t>
+            </w:r>
+            <w:proofErr w:type="spellStart"/>
+            <w:r>
+              <w:rPr>
+                <w:rFonts w:eastAsiaTheme="minorEastAsia"/>
+              </w:rPr>
+              <w:t>hydrolysis</w:t>
+            </w:r>
+            <w:proofErr w:type="spellEnd"/>
           </w:p>
           <w:p>
             <m:oMathPara>
@@ -127,9 +171,19 @@
             <w:vMerge w:val="restart"/>
           </w:tcPr>
           <w:p>
-            <w:r>
-              <w:t>Hydrolyse mésophile de P</w:t>
-            </w:r>
+            <w:proofErr w:type="spellStart"/>
+            <w:r>
+              <w:t>Protein</w:t>
+            </w:r>
+            <w:proofErr w:type="spellEnd"/>
+            <w:r>
+              <w:t xml:space="preserve"> </w:t>
+            </w:r>
+            <w:proofErr w:type="spellStart"/>
+            <w:r>
+              <w:t>hydrolysis</w:t>
+            </w:r>
+            <w:proofErr w:type="spellEnd"/>
           </w:p>
           <w:p>
             <m:oMathPara>
@@ -193,9 +247,19 @@
             <w:vMerge w:val="restart"/>
           </w:tcPr>
           <w:p>
-            <w:r>
-              <w:t>Hydrolyse mésophile de L</w:t>
-            </w:r>
+            <w:proofErr w:type="spellStart"/>
+            <w:r>
+              <w:t>Lipid</w:t>
+            </w:r>
+            <w:proofErr w:type="spellEnd"/>
+            <w:r>
+              <w:t xml:space="preserve"> </w:t>
+            </w:r>
+            <w:proofErr w:type="spellStart"/>
+            <w:r>
+              <w:t>hydrolysis</w:t>
+            </w:r>
+            <w:proofErr w:type="spellEnd"/>
           </w:p>
           <w:p>
             <m:oMathPara>
@@ -258,14 +322,25 @@
             <w:pPr>
               <w:rPr>
                 <w:b/>
+                <w:lang w:val="en-GB"/>
               </w:rPr>
             </w:pPr>
             <w:r>
               <w:rPr>
                 <w:b/>
-              </w:rPr>
-              <w:t>Phase d’hydrolyses par les bactéries thermophiles TB</w:t>
-            </w:r>
+                <w:lang w:val="en-GB"/>
+              </w:rPr>
+              <w:t xml:space="preserve">Hydrolysis phase by thermophilic </w:t>
+            </w:r>
+            <w:proofErr w:type="spellStart"/>
+            <w:r>
+              <w:rPr>
+                <w:b/>
+                <w:lang w:val="en-GB"/>
+              </w:rPr>
+              <w:t>bacterias</w:t>
+            </w:r>
+            <w:proofErr w:type="spellEnd"/>
           </w:p>
         </w:tc>
       </w:tr>
@@ -279,9 +354,25 @@
             <w:vMerge w:val="restart"/>
           </w:tcPr>
           <w:p>
-            <w:r>
-              <w:t>Hydrolyse thermophile de C</w:t>
-            </w:r>
+            <w:pPr>
+              <w:rPr>
+                <w:rFonts w:eastAsiaTheme="minorEastAsia"/>
+              </w:rPr>
+            </w:pPr>
+            <w:r>
+              <w:rPr>
+                <w:rFonts w:eastAsiaTheme="minorEastAsia"/>
+              </w:rPr>
+              <w:t xml:space="preserve">Carbohydrates </w:t>
+            </w:r>
+            <w:proofErr w:type="spellStart"/>
+            <w:r>
+              <w:rPr>
+                <w:rFonts w:eastAsiaTheme="minorEastAsia"/>
+              </w:rPr>
+              <w:t>hydrolysis</w:t>
+            </w:r>
+            <w:proofErr w:type="spellEnd"/>
           </w:p>
           <w:p>
             <m:oMathPara>
@@ -345,9 +436,19 @@
             <w:vMerge w:val="restart"/>
           </w:tcPr>
           <w:p>
-            <w:r>
-              <w:t>Hydrolyse thermophile de P</w:t>
-            </w:r>
+            <w:proofErr w:type="spellStart"/>
+            <w:r>
+              <w:t>Protein</w:t>
+            </w:r>
+            <w:proofErr w:type="spellEnd"/>
+            <w:r>
+              <w:t xml:space="preserve"> </w:t>
+            </w:r>
+            <w:proofErr w:type="spellStart"/>
+            <w:r>
+              <w:t>hydrolysis</w:t>
+            </w:r>
+            <w:proofErr w:type="spellEnd"/>
           </w:p>
           <w:p>
             <m:oMathPara>
@@ -411,9 +512,19 @@
             <w:vMerge w:val="restart"/>
           </w:tcPr>
           <w:p>
-            <w:r>
-              <w:t>Hydrolyse thermophile de L</w:t>
-            </w:r>
+            <w:proofErr w:type="spellStart"/>
+            <w:r>
+              <w:t>Lipid</w:t>
+            </w:r>
+            <w:proofErr w:type="spellEnd"/>
+            <w:r>
+              <w:t xml:space="preserve"> </w:t>
+            </w:r>
+            <w:proofErr w:type="spellStart"/>
+            <w:r>
+              <w:t>hydrolysis</w:t>
+            </w:r>
+            <w:proofErr w:type="spellEnd"/>
           </w:p>
           <w:p>
             <m:oMathPara>
@@ -466,6 +577,8 @@
           </w:tcPr>
           <w:p/>
         </w:tc>
+        <w:bookmarkStart w:id="1" w:name="_GoBack"/>
+        <w:bookmarkEnd w:id="1"/>
       </w:tr>
       <w:tr>
         <w:tc>
@@ -476,22 +589,37 @@
             <w:pPr>
               <w:rPr>
                 <w:b/>
+                <w:lang w:val="en-GB"/>
               </w:rPr>
             </w:pPr>
             <w:r>
               <w:rPr>
                 <w:b/>
-              </w:rPr>
-              <w:t xml:space="preserve">Phase d’hydrolyses thermophiles des </w:t>
-            </w:r>
-            <w:proofErr w:type="spellStart"/>
+                <w:lang w:val="en-GB"/>
+              </w:rPr>
+              <w:t>Thermophilic hydrolysis phase of</w:t>
+            </w:r>
             <w:r>
               <w:rPr>
                 <w:b/>
-              </w:rPr>
-              <w:t>macro-molécules</w:t>
-            </w:r>
-            <w:proofErr w:type="spellEnd"/>
+                <w:lang w:val="en-GB"/>
+              </w:rPr>
+              <w:t xml:space="preserve"> macro-mol</w:t>
+            </w:r>
+            <w:r>
+              <w:rPr>
+                <w:b/>
+                <w:lang w:val="en-GB"/>
+              </w:rPr>
+              <w:t>e</w:t>
+            </w:r>
+            <w:r>
+              <w:rPr>
+                <w:b/>
+                <w:lang w:val="en-GB"/>
+              </w:rPr>
+              <w:t>cules</w:t>
+            </w:r>
           </w:p>
         </w:tc>
       </w:tr>
@@ -505,8 +633,22 @@
             <w:vMerge w:val="restart"/>
           </w:tcPr>
           <w:p>
-            <w:r>
-              <w:t>Hydrolyse de H par les actinomycètes thermophiles</w:t>
+            <w:pPr>
+              <w:rPr>
+                <w:lang w:val="en-GB"/>
+              </w:rPr>
+            </w:pPr>
+            <w:r>
+              <w:rPr>
+                <w:lang w:val="en-GB"/>
+              </w:rPr>
+              <w:t>Hydrolysis of hemicellulose by</w:t>
+            </w:r>
+            <w:r>
+              <w:rPr>
+                <w:lang w:val="en-GB"/>
+              </w:rPr>
+              <w:t xml:space="preserve"> thermophilic actinomycetes</w:t>
             </w:r>
           </w:p>
           <w:p>
@@ -571,8 +713,16 @@
             <w:vMerge w:val="restart"/>
           </w:tcPr>
           <w:p>
-            <w:r>
-              <w:t>Hydrolyse de CE par les champignons thermophiles</w:t>
+            <w:pPr>
+              <w:rPr>
+                <w:lang w:val="en-GB"/>
+              </w:rPr>
+            </w:pPr>
+            <w:r>
+              <w:rPr>
+                <w:lang w:val="en-GB"/>
+              </w:rPr>
+              <w:t>Hydrolysis of cellulose by thermophilic fungi</w:t>
             </w:r>
           </w:p>
           <w:p>
@@ -637,8 +787,29 @@
             <w:vMerge w:val="restart"/>
           </w:tcPr>
           <w:p>
-            <w:r>
-              <w:t>Hydrolyse de LG par les champignons thermophiles</w:t>
+            <w:pPr>
+              <w:rPr>
+                <w:rFonts w:eastAsiaTheme="minorEastAsia"/>
+                <w:lang w:val="en-GB"/>
+              </w:rPr>
+            </w:pPr>
+            <w:r>
+              <w:rPr>
+                <w:lang w:val="en-GB"/>
+              </w:rPr>
+              <w:t xml:space="preserve">Hydrolysis of </w:t>
+            </w:r>
+            <w:r>
+              <w:rPr>
+                <w:lang w:val="en-GB"/>
+              </w:rPr>
+              <w:t>lignin</w:t>
+            </w:r>
+            <w:r>
+              <w:rPr>
+                <w:lang w:val="en-GB"/>
+              </w:rPr>
+              <w:t xml:space="preserve"> by thermophilic fungi</w:t>
             </w:r>
           </w:p>
           <w:p>
@@ -702,22 +873,23 @@
             <w:pPr>
               <w:rPr>
                 <w:b/>
+                <w:lang w:val="en-GB"/>
               </w:rPr>
             </w:pPr>
             <w:r>
               <w:rPr>
                 <w:b/>
-              </w:rPr>
-              <w:t xml:space="preserve">Phase d’hydrolyses mésophiles des </w:t>
-            </w:r>
-            <w:proofErr w:type="spellStart"/>
+                <w:lang w:val="en-GB"/>
+              </w:rPr>
+              <w:t>Mesophilic</w:t>
+            </w:r>
             <w:r>
               <w:rPr>
                 <w:b/>
-              </w:rPr>
-              <w:t>macro-molécules</w:t>
-            </w:r>
-            <w:proofErr w:type="spellEnd"/>
+                <w:lang w:val="en-GB"/>
+              </w:rPr>
+              <w:t xml:space="preserve"> hydrolysis phase of macro-molecules</w:t>
+            </w:r>
           </w:p>
         </w:tc>
       </w:tr>
@@ -731,8 +903,34 @@
             <w:vMerge w:val="restart"/>
           </w:tcPr>
           <w:p>
-            <w:r>
-              <w:t>Hydrolyse de H par les actinomycètes mésophiles</w:t>
+            <w:pPr>
+              <w:rPr>
+                <w:lang w:val="en-GB"/>
+              </w:rPr>
+            </w:pPr>
+            <w:r>
+              <w:rPr>
+                <w:lang w:val="en-GB"/>
+              </w:rPr>
+              <w:t>Hydrolysis of hemicellulose by</w:t>
+            </w:r>
+            <w:r>
+              <w:rPr>
+                <w:lang w:val="en-GB"/>
+              </w:rPr>
+              <w:t xml:space="preserve"> </w:t>
+            </w:r>
+            <w:r>
+              <w:rPr>
+                <w:lang w:val="en-GB"/>
+              </w:rPr>
+              <w:t>mesophilic</w:t>
+            </w:r>
+            <w:r>
+              <w:rPr>
+                <w:lang w:val="en-GB"/>
+              </w:rPr>
+              <w:t xml:space="preserve"> actinomycetes</w:t>
             </w:r>
           </w:p>
           <w:p>
@@ -797,8 +995,28 @@
             <w:vMerge w:val="restart"/>
           </w:tcPr>
           <w:p>
-            <w:r>
-              <w:t>Hydrolyse de CE par les champignons mésophiles</w:t>
+            <w:pPr>
+              <w:rPr>
+                <w:lang w:val="en-GB"/>
+              </w:rPr>
+            </w:pPr>
+            <w:r>
+              <w:rPr>
+                <w:lang w:val="en-GB"/>
+              </w:rPr>
+              <w:t xml:space="preserve">Hydrolysis of cellulose by </w:t>
+            </w:r>
+            <w:r>
+              <w:rPr>
+                <w:lang w:val="en-GB"/>
+              </w:rPr>
+              <w:t>mesophilic</w:t>
+            </w:r>
+            <w:r>
+              <w:rPr>
+                <w:lang w:val="en-GB"/>
+              </w:rPr>
+              <w:t xml:space="preserve"> fungi</w:t>
             </w:r>
           </w:p>
           <w:p>
@@ -863,14 +1081,28 @@
             <w:vMerge w:val="restart"/>
           </w:tcPr>
           <w:p>
-            <w:r>
-              <w:t xml:space="preserve">Hydrolyse de LG par les champignons </w:t>
-            </w:r>
-            <w:r>
-              <w:rPr>
-                <w:rFonts w:eastAsiaTheme="minorEastAsia"/>
-              </w:rPr>
-              <w:t>mésophiles</w:t>
+            <w:pPr>
+              <w:rPr>
+                <w:lang w:val="en-GB"/>
+              </w:rPr>
+            </w:pPr>
+            <w:r>
+              <w:rPr>
+                <w:lang w:val="en-GB"/>
+              </w:rPr>
+              <w:t>Hydrolys</w:t>
+            </w:r>
+            <w:r>
+              <w:rPr>
+                <w:lang w:val="en-GB"/>
+              </w:rPr>
+              <w:t>is of lignin by m</w:t>
+            </w:r>
+            <w:r>
+              <w:rPr>
+                <w:lang w:val="en-GB"/>
+              </w:rPr>
+              <w:t>esophilic fungi</w:t>
             </w:r>
           </w:p>
           <w:p>
@@ -931,12 +1163,47 @@
             <w:tcW w:w="9062" w:type="dxa"/>
           </w:tcPr>
           <w:p>
-            <w:r>
+            <w:pPr>
               <w:rPr>
                 <w:b/>
               </w:rPr>
-              <w:t>Phase de croissances des bactéries mésophiles</w:t>
-            </w:r>
+            </w:pPr>
+            <w:proofErr w:type="spellStart"/>
+            <w:r>
+              <w:rPr>
+                <w:b/>
+              </w:rPr>
+              <w:t>Growth</w:t>
+            </w:r>
+            <w:proofErr w:type="spellEnd"/>
+            <w:r>
+              <w:rPr>
+                <w:b/>
+              </w:rPr>
+              <w:t xml:space="preserve"> of </w:t>
+            </w:r>
+            <w:proofErr w:type="spellStart"/>
+            <w:r>
+              <w:rPr>
+                <w:b/>
+              </w:rPr>
+              <w:t>mesophilic</w:t>
+            </w:r>
+            <w:proofErr w:type="spellEnd"/>
+            <w:r>
+              <w:rPr>
+                <w:b/>
+              </w:rPr>
+              <w:t xml:space="preserve"> </w:t>
+            </w:r>
+            <w:proofErr w:type="spellStart"/>
+            <w:r>
+              <w:rPr>
+                <w:b/>
+              </w:rPr>
+              <w:t>bacterias</w:t>
+            </w:r>
+            <w:proofErr w:type="spellEnd"/>
           </w:p>
         </w:tc>
       </w:tr>
@@ -956,7 +1223,18 @@
               </w:rPr>
             </w:pPr>
             <w:r>
-              <w:t xml:space="preserve">Croissance de MB sur </w:t>
+              <w:t xml:space="preserve"> </w:t>
+            </w:r>
+            <w:proofErr w:type="spellStart"/>
+            <w:r>
+              <w:t>Growth</w:t>
+            </w:r>
+            <w:proofErr w:type="spellEnd"/>
+            <w:r>
+              <w:t xml:space="preserve"> on</w:t>
+            </w:r>
+            <w:r>
+              <w:t xml:space="preserve"> </w:t>
             </w:r>
             <m:oMath>
               <m:sSub>
@@ -1256,7 +1534,7 @@
               <w:rPr>
                 <w:lang w:val="en-GB"/>
               </w:rPr>
-              <w:t xml:space="preserve">Growth of MB on </w:t>
+              <w:t xml:space="preserve">Growth on </w:t>
             </w:r>
             <m:oMath>
               <m:sSub>
@@ -1566,7 +1844,7 @@
               <w:rPr>
                 <w:lang w:val="en-GB"/>
               </w:rPr>
-              <w:t xml:space="preserve">Growth of MB on </w:t>
+              <w:t xml:space="preserve">Growth on </w:t>
             </w:r>
             <m:oMath>
               <m:sSub>
@@ -1862,12 +2140,42 @@
                 <w:b/>
               </w:rPr>
             </w:pPr>
+            <w:proofErr w:type="spellStart"/>
             <w:r>
               <w:rPr>
                 <w:b/>
               </w:rPr>
-              <w:t>Phase de croissances des bactéries thermophiles</w:t>
-            </w:r>
+              <w:t>Growth</w:t>
+            </w:r>
+            <w:proofErr w:type="spellEnd"/>
+            <w:r>
+              <w:rPr>
+                <w:b/>
+              </w:rPr>
+              <w:t xml:space="preserve"> of </w:t>
+            </w:r>
+            <w:proofErr w:type="spellStart"/>
+            <w:r>
+              <w:rPr>
+                <w:b/>
+              </w:rPr>
+              <w:t>thermophilic</w:t>
+            </w:r>
+            <w:proofErr w:type="spellEnd"/>
+            <w:r>
+              <w:rPr>
+                <w:b/>
+              </w:rPr>
+              <w:t xml:space="preserve"> </w:t>
+            </w:r>
+            <w:proofErr w:type="spellStart"/>
+            <w:r>
+              <w:rPr>
+                <w:b/>
+              </w:rPr>
+              <w:t>bacterias</w:t>
+            </w:r>
+            <w:proofErr w:type="spellEnd"/>
           </w:p>
         </w:tc>
       </w:tr>
@@ -1887,7 +2195,7 @@
               <w:rPr>
                 <w:lang w:val="en-GB"/>
               </w:rPr>
-              <w:t xml:space="preserve">Growth of TB on </w:t>
+              <w:t xml:space="preserve">Growth on </w:t>
             </w:r>
             <m:oMath>
               <m:sSub>
@@ -2175,7 +2483,7 @@
               <w:rPr>
                 <w:lang w:val="en-GB"/>
               </w:rPr>
-              <w:t xml:space="preserve">Growth of TB on </w:t>
+              <w:t xml:space="preserve">Growth on </w:t>
             </w:r>
             <m:oMath>
               <m:sSub>
@@ -2470,7 +2778,7 @@
               <w:rPr>
                 <w:lang w:val="en-GB"/>
               </w:rPr>
-              <w:t xml:space="preserve">Growth of TB on </w:t>
+              <w:t xml:space="preserve">Growth on </w:t>
             </w:r>
             <m:oMath>
               <m:sSub>
@@ -2766,12 +3074,42 @@
                 <w:b/>
               </w:rPr>
             </w:pPr>
+            <w:proofErr w:type="spellStart"/>
             <w:r>
               <w:rPr>
                 <w:b/>
               </w:rPr>
-              <w:t>Phase de croissance des actinomycètes mésophiles</w:t>
-            </w:r>
+              <w:t>Growth</w:t>
+            </w:r>
+            <w:proofErr w:type="spellEnd"/>
+            <w:r>
+              <w:rPr>
+                <w:b/>
+              </w:rPr>
+              <w:t xml:space="preserve"> of </w:t>
+            </w:r>
+            <w:proofErr w:type="spellStart"/>
+            <w:r>
+              <w:rPr>
+                <w:b/>
+              </w:rPr>
+              <w:t>mesophilic</w:t>
+            </w:r>
+            <w:proofErr w:type="spellEnd"/>
+            <w:r>
+              <w:rPr>
+                <w:b/>
+              </w:rPr>
+              <w:t xml:space="preserve"> </w:t>
+            </w:r>
+            <w:proofErr w:type="spellStart"/>
+            <w:r>
+              <w:rPr>
+                <w:b/>
+              </w:rPr>
+              <w:t>actinomycetes</w:t>
+            </w:r>
+            <w:proofErr w:type="spellEnd"/>
           </w:p>
         </w:tc>
       </w:tr>
@@ -2791,7 +3129,7 @@
               <w:rPr>
                 <w:lang w:val="en-GB"/>
               </w:rPr>
-              <w:t xml:space="preserve">Growth of MA on </w:t>
+              <w:t xml:space="preserve">Growth on </w:t>
             </w:r>
             <m:oMath>
               <m:sSub>
@@ -3079,7 +3417,7 @@
               <w:rPr>
                 <w:lang w:val="en-GB"/>
               </w:rPr>
-              <w:t xml:space="preserve">Growth of MA on </w:t>
+              <w:t xml:space="preserve">Growth on </w:t>
             </w:r>
             <m:oMath>
               <m:sSub>
@@ -3374,7 +3712,7 @@
               <w:rPr>
                 <w:lang w:val="en-GB"/>
               </w:rPr>
-              <w:t xml:space="preserve">Growth of MA on </w:t>
+              <w:t xml:space="preserve">Growth on </w:t>
             </w:r>
             <m:oMath>
               <m:sSub>
@@ -3675,7 +4013,7 @@
                 <w:lang w:val="en-GB"/>
               </w:rPr>
               <w:lastRenderedPageBreak/>
-              <w:t xml:space="preserve">Growth of MA on </w:t>
+              <w:t xml:space="preserve">Growth on </w:t>
             </w:r>
             <m:oMath>
               <m:sSub>
@@ -3953,12 +4291,42 @@
                 <w:b/>
               </w:rPr>
             </w:pPr>
+            <w:proofErr w:type="spellStart"/>
             <w:r>
               <w:rPr>
                 <w:b/>
               </w:rPr>
-              <w:t>Phase de croissances des actinomycètes thermophiles</w:t>
-            </w:r>
+              <w:t>Growth</w:t>
+            </w:r>
+            <w:proofErr w:type="spellEnd"/>
+            <w:r>
+              <w:rPr>
+                <w:b/>
+              </w:rPr>
+              <w:t xml:space="preserve"> of </w:t>
+            </w:r>
+            <w:proofErr w:type="spellStart"/>
+            <w:r>
+              <w:rPr>
+                <w:b/>
+              </w:rPr>
+              <w:t>thermophilic</w:t>
+            </w:r>
+            <w:proofErr w:type="spellEnd"/>
+            <w:r>
+              <w:rPr>
+                <w:b/>
+              </w:rPr>
+              <w:t xml:space="preserve"> </w:t>
+            </w:r>
+            <w:proofErr w:type="spellStart"/>
+            <w:r>
+              <w:rPr>
+                <w:b/>
+              </w:rPr>
+              <w:t>actinomycetes</w:t>
+            </w:r>
+            <w:proofErr w:type="spellEnd"/>
           </w:p>
         </w:tc>
       </w:tr>
@@ -3978,7 +4346,7 @@
               <w:rPr>
                 <w:lang w:val="en-GB"/>
               </w:rPr>
-              <w:t xml:space="preserve">Growth of TA on </w:t>
+              <w:t xml:space="preserve">Growth on </w:t>
             </w:r>
             <m:oMath>
               <m:sSub>
@@ -4266,7 +4634,7 @@
               <w:rPr>
                 <w:lang w:val="en-GB"/>
               </w:rPr>
-              <w:t xml:space="preserve">Growth of TA on </w:t>
+              <w:t xml:space="preserve">Growth on </w:t>
             </w:r>
             <m:oMath>
               <m:sSub>
@@ -4561,7 +4929,7 @@
               <w:rPr>
                 <w:lang w:val="en-GB"/>
               </w:rPr>
-              <w:t xml:space="preserve">Growth of TA on </w:t>
+              <w:t xml:space="preserve">Growth on </w:t>
             </w:r>
             <m:oMath>
               <m:sSub>
@@ -4861,7 +5229,7 @@
               <w:rPr>
                 <w:lang w:val="en-GB"/>
               </w:rPr>
-              <w:t xml:space="preserve">Growth of TA on </w:t>
+              <w:t xml:space="preserve">Growth on </w:t>
             </w:r>
             <m:oMath>
               <m:sSub>
@@ -5139,11 +5507,33 @@
                 <w:b/>
               </w:rPr>
             </w:pPr>
+            <w:proofErr w:type="spellStart"/>
             <w:r>
               <w:rPr>
                 <w:b/>
               </w:rPr>
-              <w:t>Phase de croissances des champignons mésophiles MF</w:t>
+              <w:t>Growth</w:t>
+            </w:r>
+            <w:proofErr w:type="spellEnd"/>
+            <w:r>
+              <w:rPr>
+                <w:b/>
+              </w:rPr>
+              <w:t xml:space="preserve"> of </w:t>
+            </w:r>
+            <w:proofErr w:type="spellStart"/>
+            <w:r>
+              <w:rPr>
+                <w:b/>
+              </w:rPr>
+              <w:t>mesophilic</w:t>
+            </w:r>
+            <w:proofErr w:type="spellEnd"/>
+            <w:r>
+              <w:rPr>
+                <w:b/>
+              </w:rPr>
+              <w:t xml:space="preserve"> fungi</w:t>
             </w:r>
           </w:p>
         </w:tc>
@@ -5164,7 +5554,7 @@
               <w:rPr>
                 <w:lang w:val="en-GB"/>
               </w:rPr>
-              <w:t xml:space="preserve">Growth of MF on </w:t>
+              <w:t xml:space="preserve">Growth on </w:t>
             </w:r>
             <m:oMath>
               <m:sSub>
@@ -5452,7 +5842,19 @@
               <w:rPr>
                 <w:lang w:val="en-GB"/>
               </w:rPr>
-              <w:t xml:space="preserve">Growth of MF on </w:t>
+              <w:t>Growth</w:t>
+            </w:r>
+            <w:r>
+              <w:rPr>
+                <w:lang w:val="en-GB"/>
+              </w:rPr>
+              <w:t xml:space="preserve"> </w:t>
+            </w:r>
+            <w:r>
+              <w:rPr>
+                <w:lang w:val="en-GB"/>
+              </w:rPr>
+              <w:t xml:space="preserve">on </w:t>
             </w:r>
             <m:oMath>
               <m:sSub>
@@ -5747,7 +6149,7 @@
               <w:rPr>
                 <w:lang w:val="en-GB"/>
               </w:rPr>
-              <w:t xml:space="preserve">Growth of MF on </w:t>
+              <w:t xml:space="preserve">Growth on </w:t>
             </w:r>
             <m:oMath>
               <m:sSub>
@@ -6047,7 +6449,7 @@
               <w:rPr>
                 <w:lang w:val="en-GB"/>
               </w:rPr>
-              <w:t xml:space="preserve">Growth of MF on </w:t>
+              <w:t xml:space="preserve">Growth on </w:t>
             </w:r>
             <m:oMath>
               <m:sSub>
@@ -6344,7 +6746,10 @@
             </w:r>
             <w:proofErr w:type="spellEnd"/>
             <w:r>
-              <w:t xml:space="preserve"> of MF on LG</w:t>
+              <w:t xml:space="preserve"> </w:t>
+            </w:r>
+            <w:r>
+              <w:t>on LG</w:t>
             </w:r>
           </w:p>
           <w:p>
@@ -6594,11 +6999,33 @@
                 <w:b/>
               </w:rPr>
             </w:pPr>
+            <w:proofErr w:type="spellStart"/>
             <w:r>
               <w:rPr>
                 <w:b/>
               </w:rPr>
-              <w:t>Phase de croissances des champignons thermophiles TF</w:t>
+              <w:t>Growth</w:t>
+            </w:r>
+            <w:proofErr w:type="spellEnd"/>
+            <w:r>
+              <w:rPr>
+                <w:b/>
+              </w:rPr>
+              <w:t xml:space="preserve"> of </w:t>
+            </w:r>
+            <w:proofErr w:type="spellStart"/>
+            <w:r>
+              <w:rPr>
+                <w:b/>
+              </w:rPr>
+              <w:t>thermophilic</w:t>
+            </w:r>
+            <w:proofErr w:type="spellEnd"/>
+            <w:r>
+              <w:rPr>
+                <w:b/>
+              </w:rPr>
+              <w:t xml:space="preserve"> fungi</w:t>
             </w:r>
           </w:p>
         </w:tc>
@@ -6619,7 +7046,7 @@
               <w:rPr>
                 <w:lang w:val="en-GB"/>
               </w:rPr>
-              <w:t xml:space="preserve">Growth of TF on </w:t>
+              <w:t xml:space="preserve">Growth on </w:t>
             </w:r>
             <m:oMath>
               <m:sSub>
@@ -6907,7 +7334,19 @@
               <w:rPr>
                 <w:lang w:val="en-GB"/>
               </w:rPr>
-              <w:t xml:space="preserve">Growth of TF on </w:t>
+              <w:t>Growth</w:t>
+            </w:r>
+            <w:r>
+              <w:rPr>
+                <w:lang w:val="en-GB"/>
+              </w:rPr>
+              <w:t xml:space="preserve"> </w:t>
+            </w:r>
+            <w:r>
+              <w:rPr>
+                <w:lang w:val="en-GB"/>
+              </w:rPr>
+              <w:t xml:space="preserve">on </w:t>
             </w:r>
             <m:oMath>
               <m:sSub>
@@ -7202,7 +7641,7 @@
               <w:rPr>
                 <w:lang w:val="en-GB"/>
               </w:rPr>
-              <w:t xml:space="preserve">Growth of TF on </w:t>
+              <w:t xml:space="preserve">Growth on </w:t>
             </w:r>
             <m:oMath>
               <m:sSub>
@@ -7502,7 +7941,7 @@
               <w:rPr>
                 <w:lang w:val="en-GB"/>
               </w:rPr>
-              <w:t xml:space="preserve">Growth of TF on </w:t>
+              <w:t xml:space="preserve">Growth on </w:t>
             </w:r>
             <m:oMath>
               <m:sSub>
@@ -7799,7 +8238,10 @@
             </w:r>
             <w:proofErr w:type="spellEnd"/>
             <w:r>
-              <w:t xml:space="preserve"> of TF on LG</w:t>
+              <w:t xml:space="preserve"> </w:t>
+            </w:r>
+            <w:r>
+              <w:t>on LG</w:t>
             </w:r>
           </w:p>
           <w:p>
@@ -8049,6 +8491,1531 @@
                 <w:b/>
               </w:rPr>
             </w:pPr>
+            <m:oMathPara>
+              <m:oMath>
+                <m:r>
+                  <w:rPr>
+                    <w:rFonts w:ascii="Cambria Math" w:eastAsia="Calibri" w:hAnsi="Cambria Math" w:cs="Times New Roman"/>
+                    <w:sz w:val="20"/>
+                  </w:rPr>
+                  <m:t>a, b, c, d, e, f, g, h, i=</m:t>
+                </m:r>
+                <m:sSub>
+                  <m:sSubPr>
+                    <m:ctrlPr>
+                      <w:rPr>
+                        <w:rFonts w:ascii="Cambria Math" w:eastAsia="Calibri" w:hAnsi="Cambria Math" w:cs="Times New Roman"/>
+                        <w:i/>
+                        <w:sz w:val="20"/>
+                      </w:rPr>
+                    </m:ctrlPr>
+                  </m:sSubPr>
+                  <m:e>
+                    <m:r>
+                      <w:rPr>
+                        <w:rFonts w:ascii="Cambria Math" w:eastAsia="Calibri" w:hAnsi="Cambria Math" w:cs="Times New Roman"/>
+                        <w:sz w:val="20"/>
+                      </w:rPr>
+                      <m:t>Y</m:t>
+                    </m:r>
+                  </m:e>
+                  <m:sub>
+                    <m:r>
+                      <w:rPr>
+                        <w:rFonts w:ascii="Cambria Math" w:eastAsia="Calibri" w:hAnsi="Cambria Math" w:cs="Times New Roman"/>
+                        <w:sz w:val="20"/>
+                      </w:rPr>
+                      <m:t>x/s</m:t>
+                    </m:r>
+                  </m:sub>
+                </m:sSub>
+                <m:r>
+                  <w:rPr>
+                    <w:rFonts w:ascii="Cambria Math" w:eastAsia="Calibri" w:hAnsi="Cambria Math" w:cs="Times New Roman"/>
+                    <w:sz w:val="20"/>
+                  </w:rPr>
+                  <m:t>.</m:t>
+                </m:r>
+                <m:f>
+                  <m:fPr>
+                    <m:ctrlPr>
+                      <w:rPr>
+                        <w:rFonts w:ascii="Cambria Math" w:eastAsia="Calibri" w:hAnsi="Cambria Math" w:cs="Times New Roman"/>
+                        <w:i/>
+                        <w:sz w:val="20"/>
+                      </w:rPr>
+                    </m:ctrlPr>
+                  </m:fPr>
+                  <m:num>
+                    <m:r>
+                      <w:rPr>
+                        <w:rFonts w:ascii="Cambria Math" w:eastAsia="Calibri" w:hAnsi="Cambria Math" w:cs="Times New Roman"/>
+                        <w:sz w:val="20"/>
+                      </w:rPr>
+                      <m:t>M(S)</m:t>
+                    </m:r>
+                  </m:num>
+                  <m:den>
+                    <m:r>
+                      <w:rPr>
+                        <w:rFonts w:ascii="Cambria Math" w:eastAsia="Calibri" w:hAnsi="Cambria Math" w:cs="Times New Roman"/>
+                        <w:sz w:val="20"/>
+                      </w:rPr>
+                      <m:t>M</m:t>
+                    </m:r>
+                    <m:d>
+                      <m:dPr>
+                        <m:ctrlPr>
+                          <w:rPr>
+                            <w:rFonts w:ascii="Cambria Math" w:eastAsia="Calibri" w:hAnsi="Cambria Math" w:cs="Times New Roman"/>
+                            <w:i/>
+                            <w:sz w:val="20"/>
+                          </w:rPr>
+                        </m:ctrlPr>
+                      </m:dPr>
+                      <m:e>
+                        <m:r>
+                          <w:rPr>
+                            <w:rFonts w:ascii="Cambria Math" w:eastAsia="Calibri" w:hAnsi="Cambria Math" w:cs="Times New Roman"/>
+                            <w:sz w:val="20"/>
+                          </w:rPr>
+                          <m:t>X</m:t>
+                        </m:r>
+                      </m:e>
+                    </m:d>
+                  </m:den>
+                </m:f>
+              </m:oMath>
+            </m:oMathPara>
+          </w:p>
+        </w:tc>
+      </w:tr>
+      <w:tr>
+        <w:tc>
+          <w:tcPr>
+            <w:tcW w:w="9062" w:type="dxa"/>
+          </w:tcPr>
+          <w:p>
+            <w:pPr>
+              <w:rPr>
+                <w:b/>
+              </w:rPr>
+            </w:pPr>
+            <w:r>
+              <w:rPr>
+                <w:b/>
+              </w:rPr>
+              <w:t>Nitrification</w:t>
+            </w:r>
+          </w:p>
+        </w:tc>
+      </w:tr>
+      <w:tr>
+        <w:tc>
+          <w:tcPr>
+            <w:tcW w:w="9062" w:type="dxa"/>
+          </w:tcPr>
+          <w:p>
+            <w:pPr>
+              <w:rPr>
+                <w:rFonts w:eastAsiaTheme="minorEastAsia"/>
+                <w:lang w:val="en-GB"/>
+              </w:rPr>
+            </w:pPr>
+            <m:oMathPara>
+              <m:oMath>
+                <m:sSub>
+                  <m:sSubPr>
+                    <m:ctrlPr>
+                      <w:rPr>
+                        <w:rFonts w:ascii="Cambria Math" w:eastAsiaTheme="minorEastAsia" w:hAnsi="Cambria Math"/>
+                        <w:i/>
+                        <w:lang w:val="en-GB"/>
+                      </w:rPr>
+                    </m:ctrlPr>
+                  </m:sSubPr>
+                  <m:e>
+                    <m:r>
+                      <w:rPr>
+                        <w:rFonts w:ascii="Cambria Math" w:eastAsiaTheme="minorEastAsia" w:hAnsi="Cambria Math"/>
+                        <w:lang w:val="en-GB"/>
+                      </w:rPr>
+                      <m:t>NH</m:t>
+                    </m:r>
+                  </m:e>
+                  <m:sub>
+                    <m:r>
+                      <w:rPr>
+                        <w:rFonts w:ascii="Cambria Math" w:eastAsiaTheme="minorEastAsia" w:hAnsi="Cambria Math"/>
+                        <w:lang w:val="en-GB"/>
+                      </w:rPr>
+                      <m:t>3</m:t>
+                    </m:r>
+                  </m:sub>
+                </m:sSub>
+                <m:r>
+                  <w:rPr>
+                    <w:rFonts w:ascii="Cambria Math" w:eastAsiaTheme="minorEastAsia" w:hAnsi="Cambria Math"/>
+                    <w:lang w:val="en-GB"/>
+                  </w:rPr>
+                  <m:t>+</m:t>
+                </m:r>
+                <m:sSub>
+                  <m:sSubPr>
+                    <m:ctrlPr>
+                      <w:rPr>
+                        <w:rFonts w:ascii="Cambria Math" w:eastAsiaTheme="minorEastAsia" w:hAnsi="Cambria Math"/>
+                        <w:i/>
+                        <w:lang w:val="en-GB"/>
+                      </w:rPr>
+                    </m:ctrlPr>
+                  </m:sSubPr>
+                  <m:e>
+                    <m:r>
+                      <w:rPr>
+                        <w:rFonts w:ascii="Cambria Math" w:eastAsiaTheme="minorEastAsia" w:hAnsi="Cambria Math"/>
+                        <w:lang w:val="en-GB"/>
+                      </w:rPr>
+                      <m:t>H</m:t>
+                    </m:r>
+                  </m:e>
+                  <m:sub>
+                    <m:r>
+                      <w:rPr>
+                        <w:rFonts w:ascii="Cambria Math" w:eastAsiaTheme="minorEastAsia" w:hAnsi="Cambria Math"/>
+                        <w:lang w:val="en-GB"/>
+                      </w:rPr>
+                      <m:t>2</m:t>
+                    </m:r>
+                  </m:sub>
+                </m:sSub>
+                <m:r>
+                  <w:rPr>
+                    <w:rFonts w:ascii="Cambria Math" w:eastAsiaTheme="minorEastAsia" w:hAnsi="Cambria Math"/>
+                    <w:lang w:val="en-GB"/>
+                  </w:rPr>
+                  <m:t>O↔</m:t>
+                </m:r>
+                <m:sSubSup>
+                  <m:sSubSupPr>
+                    <m:ctrlPr>
+                      <w:rPr>
+                        <w:rFonts w:ascii="Cambria Math" w:eastAsiaTheme="minorEastAsia" w:hAnsi="Cambria Math"/>
+                        <w:i/>
+                        <w:lang w:val="en-GB"/>
+                      </w:rPr>
+                    </m:ctrlPr>
+                  </m:sSubSupPr>
+                  <m:e>
+                    <m:r>
+                      <w:rPr>
+                        <w:rFonts w:ascii="Cambria Math" w:eastAsiaTheme="minorEastAsia" w:hAnsi="Cambria Math"/>
+                        <w:lang w:val="en-GB"/>
+                      </w:rPr>
+                      <m:t>NH</m:t>
+                    </m:r>
+                  </m:e>
+                  <m:sub>
+                    <m:r>
+                      <w:rPr>
+                        <w:rFonts w:ascii="Cambria Math" w:eastAsiaTheme="minorEastAsia" w:hAnsi="Cambria Math"/>
+                        <w:lang w:val="en-GB"/>
+                      </w:rPr>
+                      <m:t>4</m:t>
+                    </m:r>
+                  </m:sub>
+                  <m:sup>
+                    <m:r>
+                      <w:rPr>
+                        <w:rFonts w:ascii="Cambria Math" w:eastAsiaTheme="minorEastAsia" w:hAnsi="Cambria Math"/>
+                        <w:lang w:val="en-GB"/>
+                      </w:rPr>
+                      <m:t>+</m:t>
+                    </m:r>
+                  </m:sup>
+                </m:sSubSup>
+                <m:r>
+                  <w:rPr>
+                    <w:rFonts w:ascii="Cambria Math" w:eastAsiaTheme="minorEastAsia" w:hAnsi="Cambria Math"/>
+                    <w:lang w:val="en-GB"/>
+                  </w:rPr>
+                  <m:t>+</m:t>
+                </m:r>
+                <m:sSup>
+                  <m:sSupPr>
+                    <m:ctrlPr>
+                      <w:rPr>
+                        <w:rFonts w:ascii="Cambria Math" w:eastAsiaTheme="minorEastAsia" w:hAnsi="Cambria Math"/>
+                        <w:i/>
+                        <w:lang w:val="en-GB"/>
+                      </w:rPr>
+                    </m:ctrlPr>
+                  </m:sSupPr>
+                  <m:e>
+                    <m:r>
+                      <w:rPr>
+                        <w:rFonts w:ascii="Cambria Math" w:eastAsiaTheme="minorEastAsia" w:hAnsi="Cambria Math"/>
+                        <w:lang w:val="en-GB"/>
+                      </w:rPr>
+                      <m:t>OH</m:t>
+                    </m:r>
+                  </m:e>
+                  <m:sup>
+                    <m:r>
+                      <w:rPr>
+                        <w:rFonts w:ascii="Cambria Math" w:eastAsiaTheme="minorEastAsia" w:hAnsi="Cambria Math"/>
+                        <w:lang w:val="en-GB"/>
+                      </w:rPr>
+                      <m:t>-</m:t>
+                    </m:r>
+                  </m:sup>
+                </m:sSup>
+              </m:oMath>
+            </m:oMathPara>
+          </w:p>
+          <w:p>
+            <w:pPr>
+              <w:rPr>
+                <w:lang w:val="en-GB"/>
+              </w:rPr>
+            </w:pPr>
+            <m:oMathPara>
+              <m:oMath>
+                <m:sSub>
+                  <m:sSubPr>
+                    <m:ctrlPr>
+                      <w:rPr>
+                        <w:rFonts w:ascii="Cambria Math" w:hAnsi="Cambria Math"/>
+                        <w:i/>
+                        <w:lang w:val="en-GB"/>
+                      </w:rPr>
+                    </m:ctrlPr>
+                  </m:sSubPr>
+                  <m:e>
+                    <m:r>
+                      <w:rPr>
+                        <w:rFonts w:ascii="Cambria Math" w:hAnsi="Cambria Math"/>
+                        <w:lang w:val="en-GB"/>
+                      </w:rPr>
+                      <m:t>CO</m:t>
+                    </m:r>
+                  </m:e>
+                  <m:sub>
+                    <m:r>
+                      <w:rPr>
+                        <w:rFonts w:ascii="Cambria Math" w:hAnsi="Cambria Math"/>
+                        <w:lang w:val="en-GB"/>
+                      </w:rPr>
+                      <m:t>2</m:t>
+                    </m:r>
+                  </m:sub>
+                </m:sSub>
+                <m:r>
+                  <w:rPr>
+                    <w:rFonts w:ascii="Cambria Math" w:hAnsi="Cambria Math"/>
+                    <w:lang w:val="en-GB"/>
+                  </w:rPr>
+                  <m:t>+</m:t>
+                </m:r>
+                <m:sSub>
+                  <m:sSubPr>
+                    <m:ctrlPr>
+                      <w:rPr>
+                        <w:rFonts w:ascii="Cambria Math" w:hAnsi="Cambria Math"/>
+                        <w:i/>
+                        <w:lang w:val="en-GB"/>
+                      </w:rPr>
+                    </m:ctrlPr>
+                  </m:sSubPr>
+                  <m:e>
+                    <m:r>
+                      <w:rPr>
+                        <w:rFonts w:ascii="Cambria Math" w:hAnsi="Cambria Math"/>
+                        <w:lang w:val="en-GB"/>
+                      </w:rPr>
+                      <m:t>H</m:t>
+                    </m:r>
+                  </m:e>
+                  <m:sub>
+                    <m:r>
+                      <w:rPr>
+                        <w:rFonts w:ascii="Cambria Math" w:hAnsi="Cambria Math"/>
+                        <w:lang w:val="en-GB"/>
+                      </w:rPr>
+                      <m:t>2</m:t>
+                    </m:r>
+                  </m:sub>
+                </m:sSub>
+                <m:r>
+                  <w:rPr>
+                    <w:rFonts w:ascii="Cambria Math" w:hAnsi="Cambria Math"/>
+                    <w:lang w:val="en-GB"/>
+                  </w:rPr>
+                  <m:t>O↔</m:t>
+                </m:r>
+                <m:sSubSup>
+                  <m:sSubSupPr>
+                    <m:ctrlPr>
+                      <w:rPr>
+                        <w:rFonts w:ascii="Cambria Math" w:hAnsi="Cambria Math"/>
+                        <w:i/>
+                        <w:lang w:val="en-GB"/>
+                      </w:rPr>
+                    </m:ctrlPr>
+                  </m:sSubSupPr>
+                  <m:e>
+                    <m:r>
+                      <w:rPr>
+                        <w:rFonts w:ascii="Cambria Math" w:hAnsi="Cambria Math"/>
+                        <w:lang w:val="en-GB"/>
+                      </w:rPr>
+                      <m:t>HCO</m:t>
+                    </m:r>
+                  </m:e>
+                  <m:sub>
+                    <m:r>
+                      <w:rPr>
+                        <w:rFonts w:ascii="Cambria Math" w:hAnsi="Cambria Math"/>
+                        <w:lang w:val="en-GB"/>
+                      </w:rPr>
+                      <m:t>3</m:t>
+                    </m:r>
+                  </m:sub>
+                  <m:sup>
+                    <m:r>
+                      <w:rPr>
+                        <w:rFonts w:ascii="Cambria Math" w:hAnsi="Cambria Math"/>
+                        <w:lang w:val="en-GB"/>
+                      </w:rPr>
+                      <m:t>-</m:t>
+                    </m:r>
+                  </m:sup>
+                </m:sSubSup>
+                <m:r>
+                  <w:rPr>
+                    <w:rFonts w:ascii="Cambria Math" w:hAnsi="Cambria Math"/>
+                    <w:lang w:val="en-GB"/>
+                  </w:rPr>
+                  <m:t>+</m:t>
+                </m:r>
+                <m:sSup>
+                  <m:sSupPr>
+                    <m:ctrlPr>
+                      <w:rPr>
+                        <w:rFonts w:ascii="Cambria Math" w:hAnsi="Cambria Math"/>
+                        <w:i/>
+                        <w:lang w:val="en-GB"/>
+                      </w:rPr>
+                    </m:ctrlPr>
+                  </m:sSupPr>
+                  <m:e>
+                    <m:r>
+                      <w:rPr>
+                        <w:rFonts w:ascii="Cambria Math" w:hAnsi="Cambria Math"/>
+                        <w:lang w:val="en-GB"/>
+                      </w:rPr>
+                      <m:t>H</m:t>
+                    </m:r>
+                  </m:e>
+                  <m:sup>
+                    <m:r>
+                      <w:rPr>
+                        <w:rFonts w:ascii="Cambria Math" w:hAnsi="Cambria Math"/>
+                        <w:lang w:val="en-GB"/>
+                      </w:rPr>
+                      <m:t>+</m:t>
+                    </m:r>
+                  </m:sup>
+                </m:sSup>
+              </m:oMath>
+            </m:oMathPara>
+          </w:p>
+          <w:p>
+            <w:pPr>
+              <w:rPr>
+                <w:rFonts w:eastAsiaTheme="minorEastAsia"/>
+                <w:lang w:val="en-GB"/>
+              </w:rPr>
+            </w:pPr>
+            <m:oMathPara>
+              <m:oMath>
+                <m:sSubSup>
+                  <m:sSubSupPr>
+                    <m:ctrlPr>
+                      <w:rPr>
+                        <w:rFonts w:ascii="Cambria Math" w:hAnsi="Cambria Math"/>
+                        <w:i/>
+                        <w:lang w:val="en-GB"/>
+                      </w:rPr>
+                    </m:ctrlPr>
+                  </m:sSubSupPr>
+                  <m:e>
+                    <m:r>
+                      <w:rPr>
+                        <w:rFonts w:ascii="Cambria Math" w:hAnsi="Cambria Math"/>
+                        <w:lang w:val="en-GB"/>
+                      </w:rPr>
+                      <m:t>NH</m:t>
+                    </m:r>
+                  </m:e>
+                  <m:sub>
+                    <m:r>
+                      <w:rPr>
+                        <w:rFonts w:ascii="Cambria Math" w:hAnsi="Cambria Math"/>
+                        <w:lang w:val="en-GB"/>
+                      </w:rPr>
+                      <m:t>4</m:t>
+                    </m:r>
+                  </m:sub>
+                  <m:sup>
+                    <m:r>
+                      <w:rPr>
+                        <w:rFonts w:ascii="Cambria Math" w:hAnsi="Cambria Math"/>
+                        <w:lang w:val="en-GB"/>
+                      </w:rPr>
+                      <m:t>+</m:t>
+                    </m:r>
+                  </m:sup>
+                </m:sSubSup>
+                <m:r>
+                  <w:rPr>
+                    <w:rFonts w:ascii="Cambria Math" w:hAnsi="Cambria Math"/>
+                    <w:lang w:val="en-GB"/>
+                  </w:rPr>
+                  <m:t>+1.83</m:t>
+                </m:r>
+                <m:sSub>
+                  <m:sSubPr>
+                    <m:ctrlPr>
+                      <w:rPr>
+                        <w:rFonts w:ascii="Cambria Math" w:hAnsi="Cambria Math"/>
+                        <w:i/>
+                        <w:lang w:val="en-GB"/>
+                      </w:rPr>
+                    </m:ctrlPr>
+                  </m:sSubPr>
+                  <m:e>
+                    <m:r>
+                      <w:rPr>
+                        <w:rFonts w:ascii="Cambria Math" w:hAnsi="Cambria Math"/>
+                        <w:lang w:val="en-GB"/>
+                      </w:rPr>
+                      <m:t>O</m:t>
+                    </m:r>
+                  </m:e>
+                  <m:sub>
+                    <m:r>
+                      <w:rPr>
+                        <w:rFonts w:ascii="Cambria Math" w:hAnsi="Cambria Math"/>
+                        <w:lang w:val="en-GB"/>
+                      </w:rPr>
+                      <m:t>2</m:t>
+                    </m:r>
+                  </m:sub>
+                </m:sSub>
+                <m:r>
+                  <w:rPr>
+                    <w:rFonts w:ascii="Cambria Math" w:hAnsi="Cambria Math"/>
+                    <w:lang w:val="en-GB"/>
+                  </w:rPr>
+                  <m:t>+1.98</m:t>
+                </m:r>
+                <m:sSubSup>
+                  <m:sSubSupPr>
+                    <m:ctrlPr>
+                      <w:rPr>
+                        <w:rFonts w:ascii="Cambria Math" w:hAnsi="Cambria Math"/>
+                        <w:i/>
+                        <w:lang w:val="en-GB"/>
+                      </w:rPr>
+                    </m:ctrlPr>
+                  </m:sSubSupPr>
+                  <m:e>
+                    <m:r>
+                      <w:rPr>
+                        <w:rFonts w:ascii="Cambria Math" w:hAnsi="Cambria Math"/>
+                        <w:lang w:val="en-GB"/>
+                      </w:rPr>
+                      <m:t>HCO</m:t>
+                    </m:r>
+                  </m:e>
+                  <m:sub>
+                    <m:r>
+                      <w:rPr>
+                        <w:rFonts w:ascii="Cambria Math" w:hAnsi="Cambria Math"/>
+                        <w:lang w:val="en-GB"/>
+                      </w:rPr>
+                      <m:t>3</m:t>
+                    </m:r>
+                  </m:sub>
+                  <m:sup>
+                    <m:r>
+                      <w:rPr>
+                        <w:rFonts w:ascii="Cambria Math" w:hAnsi="Cambria Math"/>
+                        <w:lang w:val="en-GB"/>
+                      </w:rPr>
+                      <m:t>-</m:t>
+                    </m:r>
+                  </m:sup>
+                </m:sSubSup>
+                <m:r>
+                  <w:rPr>
+                    <w:rFonts w:ascii="Cambria Math" w:hAnsi="Cambria Math"/>
+                    <w:lang w:val="en-GB"/>
+                  </w:rPr>
+                  <m:t>→0.021 Xa+1.041</m:t>
+                </m:r>
+                <m:sSub>
+                  <m:sSubPr>
+                    <m:ctrlPr>
+                      <w:rPr>
+                        <w:rFonts w:ascii="Cambria Math" w:hAnsi="Cambria Math"/>
+                        <w:i/>
+                        <w:lang w:val="en-GB"/>
+                      </w:rPr>
+                    </m:ctrlPr>
+                  </m:sSubPr>
+                  <m:e>
+                    <m:r>
+                      <w:rPr>
+                        <w:rFonts w:ascii="Cambria Math" w:hAnsi="Cambria Math"/>
+                        <w:lang w:val="en-GB"/>
+                      </w:rPr>
+                      <m:t>H</m:t>
+                    </m:r>
+                  </m:e>
+                  <m:sub>
+                    <m:r>
+                      <w:rPr>
+                        <w:rFonts w:ascii="Cambria Math" w:hAnsi="Cambria Math"/>
+                        <w:lang w:val="en-GB"/>
+                      </w:rPr>
+                      <m:t>2</m:t>
+                    </m:r>
+                  </m:sub>
+                </m:sSub>
+                <m:r>
+                  <w:rPr>
+                    <w:rFonts w:ascii="Cambria Math" w:hAnsi="Cambria Math"/>
+                    <w:lang w:val="en-GB"/>
+                  </w:rPr>
+                  <m:t>O+0.98</m:t>
+                </m:r>
+                <m:sSubSup>
+                  <m:sSubSupPr>
+                    <m:ctrlPr>
+                      <w:rPr>
+                        <w:rFonts w:ascii="Cambria Math" w:hAnsi="Cambria Math"/>
+                        <w:i/>
+                        <w:lang w:val="en-GB"/>
+                      </w:rPr>
+                    </m:ctrlPr>
+                  </m:sSubSupPr>
+                  <m:e>
+                    <m:r>
+                      <w:rPr>
+                        <w:rFonts w:ascii="Cambria Math" w:hAnsi="Cambria Math"/>
+                        <w:lang w:val="en-GB"/>
+                      </w:rPr>
+                      <m:t>NO</m:t>
+                    </m:r>
+                  </m:e>
+                  <m:sub>
+                    <m:r>
+                      <w:rPr>
+                        <w:rFonts w:ascii="Cambria Math" w:hAnsi="Cambria Math"/>
+                        <w:lang w:val="en-GB"/>
+                      </w:rPr>
+                      <m:t>3</m:t>
+                    </m:r>
+                  </m:sub>
+                  <m:sup>
+                    <m:r>
+                      <w:rPr>
+                        <w:rFonts w:ascii="Cambria Math" w:hAnsi="Cambria Math"/>
+                        <w:lang w:val="en-GB"/>
+                      </w:rPr>
+                      <m:t>-</m:t>
+                    </m:r>
+                  </m:sup>
+                </m:sSubSup>
+                <m:r>
+                  <w:rPr>
+                    <w:rFonts w:ascii="Cambria Math" w:hAnsi="Cambria Math"/>
+                    <w:lang w:val="en-GB"/>
+                  </w:rPr>
+                  <m:t>+1.88</m:t>
+                </m:r>
+                <m:sSub>
+                  <m:sSubPr>
+                    <m:ctrlPr>
+                      <w:rPr>
+                        <w:rFonts w:ascii="Cambria Math" w:hAnsi="Cambria Math"/>
+                        <w:i/>
+                        <w:lang w:val="en-GB"/>
+                      </w:rPr>
+                    </m:ctrlPr>
+                  </m:sSubPr>
+                  <m:e>
+                    <m:r>
+                      <w:rPr>
+                        <w:rFonts w:ascii="Cambria Math" w:hAnsi="Cambria Math"/>
+                        <w:lang w:val="en-GB"/>
+                      </w:rPr>
+                      <m:t>H</m:t>
+                    </m:r>
+                  </m:e>
+                  <m:sub>
+                    <m:r>
+                      <w:rPr>
+                        <w:rFonts w:ascii="Cambria Math" w:hAnsi="Cambria Math"/>
+                        <w:lang w:val="en-GB"/>
+                      </w:rPr>
+                      <m:t>2</m:t>
+                    </m:r>
+                  </m:sub>
+                </m:sSub>
+                <m:r>
+                  <w:rPr>
+                    <w:rFonts w:ascii="Cambria Math" w:hAnsi="Cambria Math"/>
+                    <w:lang w:val="en-GB"/>
+                  </w:rPr>
+                  <m:t>C</m:t>
+                </m:r>
+                <m:sSub>
+                  <m:sSubPr>
+                    <m:ctrlPr>
+                      <w:rPr>
+                        <w:rFonts w:ascii="Cambria Math" w:hAnsi="Cambria Math"/>
+                        <w:i/>
+                        <w:lang w:val="en-GB"/>
+                      </w:rPr>
+                    </m:ctrlPr>
+                  </m:sSubPr>
+                  <m:e>
+                    <m:r>
+                      <w:rPr>
+                        <w:rFonts w:ascii="Cambria Math" w:hAnsi="Cambria Math"/>
+                        <w:lang w:val="en-GB"/>
+                      </w:rPr>
+                      <m:t>O</m:t>
+                    </m:r>
+                  </m:e>
+                  <m:sub>
+                    <m:r>
+                      <w:rPr>
+                        <w:rFonts w:ascii="Cambria Math" w:hAnsi="Cambria Math"/>
+                        <w:lang w:val="en-GB"/>
+                      </w:rPr>
+                      <m:t>3</m:t>
+                    </m:r>
+                  </m:sub>
+                </m:sSub>
+              </m:oMath>
+            </m:oMathPara>
+          </w:p>
+        </w:tc>
+      </w:tr>
+      <w:tr>
+        <w:tc>
+          <w:tcPr>
+            <w:tcW w:w="9062" w:type="dxa"/>
+          </w:tcPr>
+          <w:p>
+            <w:pPr>
+              <w:rPr>
+                <w:b/>
+              </w:rPr>
+            </w:pPr>
+            <w:proofErr w:type="spellStart"/>
+            <w:r>
+              <w:rPr>
+                <w:b/>
+              </w:rPr>
+              <w:t>Denitrification</w:t>
+            </w:r>
+            <w:proofErr w:type="spellEnd"/>
+          </w:p>
+        </w:tc>
+      </w:tr>
+      <w:tr>
+        <w:tc>
+          <w:tcPr>
+            <w:tcW w:w="9062" w:type="dxa"/>
+          </w:tcPr>
+          <w:p>
+            <w:pPr>
+              <w:rPr>
+                <w:rFonts w:eastAsiaTheme="minorEastAsia"/>
+                <w:color w:val="FF0000"/>
+                <w:sz w:val="20"/>
+              </w:rPr>
+            </w:pPr>
+            <m:oMathPara>
+              <m:oMath>
+                <m:sSub>
+                  <m:sSubPr>
+                    <m:ctrlPr>
+                      <w:rPr>
+                        <w:rFonts w:ascii="Cambria Math" w:hAnsi="Cambria Math"/>
+                        <w:i/>
+                        <w:color w:val="FF0000"/>
+                      </w:rPr>
+                    </m:ctrlPr>
+                  </m:sSubPr>
+                  <m:e>
+                    <m:r>
+                      <w:rPr>
+                        <w:rFonts w:ascii="Cambria Math" w:hAnsi="Cambria Math"/>
+                        <w:color w:val="FF0000"/>
+                      </w:rPr>
+                      <m:t>NO</m:t>
+                    </m:r>
+                  </m:e>
+                  <m:sub>
+                    <m:r>
+                      <w:rPr>
+                        <w:rFonts w:ascii="Cambria Math" w:hAnsi="Cambria Math"/>
+                        <w:color w:val="FF0000"/>
+                      </w:rPr>
+                      <m:t>3</m:t>
+                    </m:r>
+                  </m:sub>
+                </m:sSub>
+                <m:r>
+                  <w:rPr>
+                    <w:rFonts w:ascii="Cambria Math" w:hAnsi="Cambria Math"/>
+                    <w:color w:val="FF0000"/>
+                  </w:rPr>
+                  <m:t>→</m:t>
+                </m:r>
+                <m:r>
+                  <w:rPr>
+                    <w:rFonts w:ascii="Cambria Math" w:eastAsiaTheme="minorEastAsia" w:hAnsi="Cambria Math"/>
+                    <w:color w:val="FF0000"/>
+                    <w:sz w:val="20"/>
+                  </w:rPr>
+                  <m:t xml:space="preserve"> p</m:t>
+                </m:r>
+                <m:sSub>
+                  <m:sSubPr>
+                    <m:ctrlPr>
+                      <w:rPr>
+                        <w:rFonts w:ascii="Cambria Math" w:eastAsiaTheme="minorEastAsia" w:hAnsi="Cambria Math"/>
+                        <w:i/>
+                        <w:color w:val="FF0000"/>
+                        <w:sz w:val="20"/>
+                      </w:rPr>
+                    </m:ctrlPr>
+                  </m:sSubPr>
+                  <m:e>
+                    <m:r>
+                      <w:rPr>
+                        <w:rFonts w:ascii="Cambria Math" w:eastAsiaTheme="minorEastAsia" w:hAnsi="Cambria Math"/>
+                        <w:color w:val="FF0000"/>
+                        <w:sz w:val="20"/>
+                      </w:rPr>
+                      <m:t>N</m:t>
+                    </m:r>
+                  </m:e>
+                  <m:sub>
+                    <m:r>
+                      <w:rPr>
+                        <w:rFonts w:ascii="Cambria Math" w:eastAsiaTheme="minorEastAsia" w:hAnsi="Cambria Math"/>
+                        <w:color w:val="FF0000"/>
+                        <w:sz w:val="20"/>
+                      </w:rPr>
+                      <m:t>2</m:t>
+                    </m:r>
+                  </m:sub>
+                </m:sSub>
+                <m:sSub>
+                  <m:sSubPr>
+                    <m:ctrlPr>
+                      <w:rPr>
+                        <w:rFonts w:ascii="Cambria Math" w:eastAsiaTheme="minorEastAsia" w:hAnsi="Cambria Math"/>
+                        <w:i/>
+                        <w:color w:val="FF0000"/>
+                        <w:sz w:val="20"/>
+                      </w:rPr>
+                    </m:ctrlPr>
+                  </m:sSubPr>
+                  <m:e>
+                    <m:r>
+                      <w:rPr>
+                        <w:rFonts w:ascii="Cambria Math" w:eastAsiaTheme="minorEastAsia" w:hAnsi="Cambria Math"/>
+                        <w:color w:val="FF0000"/>
+                        <w:sz w:val="20"/>
+                      </w:rPr>
+                      <m:t>O</m:t>
+                    </m:r>
+                  </m:e>
+                  <m:sub>
+                    <m:r>
+                      <w:rPr>
+                        <w:rFonts w:ascii="Cambria Math" w:eastAsiaTheme="minorEastAsia" w:hAnsi="Cambria Math"/>
+                        <w:color w:val="FF0000"/>
+                        <w:sz w:val="20"/>
+                      </w:rPr>
+                      <m:t>denit</m:t>
+                    </m:r>
+                  </m:sub>
+                </m:sSub>
+                <m:r>
+                  <w:rPr>
+                    <w:rFonts w:ascii="Cambria Math" w:eastAsiaTheme="minorEastAsia" w:hAnsi="Cambria Math"/>
+                    <w:color w:val="FF0000"/>
+                    <w:sz w:val="20"/>
+                  </w:rPr>
+                  <m:t>.</m:t>
+                </m:r>
+                <m:sSub>
+                  <m:sSubPr>
+                    <m:ctrlPr>
+                      <w:rPr>
+                        <w:rFonts w:ascii="Cambria Math" w:eastAsiaTheme="minorEastAsia" w:hAnsi="Cambria Math"/>
+                        <w:i/>
+                        <w:color w:val="FF0000"/>
+                        <w:sz w:val="20"/>
+                      </w:rPr>
+                    </m:ctrlPr>
+                  </m:sSubPr>
+                  <m:e>
+                    <m:r>
+                      <w:rPr>
+                        <w:rFonts w:ascii="Cambria Math" w:eastAsiaTheme="minorEastAsia" w:hAnsi="Cambria Math"/>
+                        <w:color w:val="FF0000"/>
+                        <w:sz w:val="20"/>
+                      </w:rPr>
+                      <m:t>N</m:t>
+                    </m:r>
+                  </m:e>
+                  <m:sub>
+                    <m:r>
+                      <w:rPr>
+                        <w:rFonts w:ascii="Cambria Math" w:eastAsiaTheme="minorEastAsia" w:hAnsi="Cambria Math"/>
+                        <w:color w:val="FF0000"/>
+                        <w:sz w:val="20"/>
+                      </w:rPr>
+                      <m:t>2</m:t>
+                    </m:r>
+                  </m:sub>
+                </m:sSub>
+                <m:r>
+                  <w:rPr>
+                    <w:rFonts w:ascii="Cambria Math" w:eastAsiaTheme="minorEastAsia" w:hAnsi="Cambria Math"/>
+                    <w:color w:val="FF0000"/>
+                    <w:sz w:val="20"/>
+                  </w:rPr>
+                  <m:t>O+</m:t>
+                </m:r>
+                <m:d>
+                  <m:dPr>
+                    <m:ctrlPr>
+                      <w:rPr>
+                        <w:rFonts w:ascii="Cambria Math" w:eastAsiaTheme="minorEastAsia" w:hAnsi="Cambria Math"/>
+                        <w:i/>
+                        <w:color w:val="FF0000"/>
+                        <w:sz w:val="20"/>
+                      </w:rPr>
+                    </m:ctrlPr>
+                  </m:dPr>
+                  <m:e>
+                    <m:r>
+                      <w:rPr>
+                        <w:rFonts w:ascii="Cambria Math" w:eastAsiaTheme="minorEastAsia" w:hAnsi="Cambria Math"/>
+                        <w:color w:val="FF0000"/>
+                        <w:sz w:val="20"/>
+                      </w:rPr>
+                      <m:t>1-p</m:t>
+                    </m:r>
+                    <m:sSub>
+                      <m:sSubPr>
+                        <m:ctrlPr>
+                          <w:rPr>
+                            <w:rFonts w:ascii="Cambria Math" w:eastAsiaTheme="minorEastAsia" w:hAnsi="Cambria Math"/>
+                            <w:i/>
+                            <w:color w:val="FF0000"/>
+                            <w:sz w:val="20"/>
+                          </w:rPr>
+                        </m:ctrlPr>
+                      </m:sSubPr>
+                      <m:e>
+                        <m:r>
+                          <w:rPr>
+                            <w:rFonts w:ascii="Cambria Math" w:eastAsiaTheme="minorEastAsia" w:hAnsi="Cambria Math"/>
+                            <w:color w:val="FF0000"/>
+                            <w:sz w:val="20"/>
+                          </w:rPr>
+                          <m:t>N</m:t>
+                        </m:r>
+                      </m:e>
+                      <m:sub>
+                        <m:r>
+                          <w:rPr>
+                            <w:rFonts w:ascii="Cambria Math" w:eastAsiaTheme="minorEastAsia" w:hAnsi="Cambria Math"/>
+                            <w:color w:val="FF0000"/>
+                            <w:sz w:val="20"/>
+                          </w:rPr>
+                          <m:t>2</m:t>
+                        </m:r>
+                      </m:sub>
+                    </m:sSub>
+                    <m:sSub>
+                      <m:sSubPr>
+                        <m:ctrlPr>
+                          <w:rPr>
+                            <w:rFonts w:ascii="Cambria Math" w:eastAsiaTheme="minorEastAsia" w:hAnsi="Cambria Math"/>
+                            <w:i/>
+                            <w:color w:val="FF0000"/>
+                            <w:sz w:val="20"/>
+                          </w:rPr>
+                        </m:ctrlPr>
+                      </m:sSubPr>
+                      <m:e>
+                        <m:r>
+                          <w:rPr>
+                            <w:rFonts w:ascii="Cambria Math" w:eastAsiaTheme="minorEastAsia" w:hAnsi="Cambria Math"/>
+                            <w:color w:val="FF0000"/>
+                            <w:sz w:val="20"/>
+                          </w:rPr>
+                          <m:t>O</m:t>
+                        </m:r>
+                      </m:e>
+                      <m:sub>
+                        <m:r>
+                          <w:rPr>
+                            <w:rFonts w:ascii="Cambria Math" w:eastAsiaTheme="minorEastAsia" w:hAnsi="Cambria Math"/>
+                            <w:color w:val="FF0000"/>
+                            <w:sz w:val="20"/>
+                          </w:rPr>
+                          <m:t>denit</m:t>
+                        </m:r>
+                      </m:sub>
+                    </m:sSub>
+                  </m:e>
+                </m:d>
+                <m:sSub>
+                  <m:sSubPr>
+                    <m:ctrlPr>
+                      <w:rPr>
+                        <w:rFonts w:ascii="Cambria Math" w:eastAsiaTheme="minorEastAsia" w:hAnsi="Cambria Math"/>
+                        <w:i/>
+                        <w:color w:val="FF0000"/>
+                        <w:sz w:val="20"/>
+                      </w:rPr>
+                    </m:ctrlPr>
+                  </m:sSubPr>
+                  <m:e>
+                    <m:r>
+                      <w:rPr>
+                        <w:rFonts w:ascii="Cambria Math" w:eastAsiaTheme="minorEastAsia" w:hAnsi="Cambria Math"/>
+                        <w:color w:val="FF0000"/>
+                        <w:sz w:val="20"/>
+                      </w:rPr>
+                      <m:t>N</m:t>
+                    </m:r>
+                  </m:e>
+                  <m:sub>
+                    <m:r>
+                      <w:rPr>
+                        <w:rFonts w:ascii="Cambria Math" w:eastAsiaTheme="minorEastAsia" w:hAnsi="Cambria Math"/>
+                        <w:color w:val="FF0000"/>
+                        <w:sz w:val="20"/>
+                      </w:rPr>
+                      <m:t>2</m:t>
+                    </m:r>
+                  </m:sub>
+                </m:sSub>
+                <m:r>
+                  <w:rPr>
+                    <w:rFonts w:ascii="Cambria Math" w:eastAsiaTheme="minorEastAsia" w:hAnsi="Cambria Math"/>
+                    <w:color w:val="FF0000"/>
+                    <w:sz w:val="20"/>
+                  </w:rPr>
+                  <m:t>(Oudart,2013)</m:t>
+                </m:r>
+              </m:oMath>
+            </m:oMathPara>
+          </w:p>
+          <w:p>
+            <w:pPr>
+              <w:rPr>
+                <w:b/>
+              </w:rPr>
+            </w:pPr>
+          </w:p>
+        </w:tc>
+      </w:tr>
+      <w:tr>
+        <w:tc>
+          <w:tcPr>
+            <w:tcW w:w="9062" w:type="dxa"/>
+          </w:tcPr>
+          <w:p>
+            <w:pPr>
+              <w:rPr>
+                <w:b/>
+                <w:lang w:val="en-GB"/>
+              </w:rPr>
+            </w:pPr>
+            <w:r>
+              <w:rPr>
+                <w:b/>
+                <w:lang w:val="en-GB"/>
+              </w:rPr>
+              <w:t>Production of methane</w:t>
+            </w:r>
+          </w:p>
+          <w:p>
+            <w:pPr>
+              <w:rPr>
+                <w:b/>
+                <w:lang w:val="en-GB"/>
+              </w:rPr>
+            </w:pPr>
+            <w:r>
+              <w:rPr>
+                <w:b/>
+                <w:lang w:val="en-GB"/>
+              </w:rPr>
+              <w:t>Hydrolysis</w:t>
+            </w:r>
+          </w:p>
+          <w:p>
+            <w:pPr>
+              <w:rPr>
+                <w:rFonts w:eastAsiaTheme="minorEastAsia"/>
+                <w:lang w:val="en-GB"/>
+              </w:rPr>
+            </w:pPr>
+            <m:oMathPara>
+              <m:oMath>
+                <m:sSub>
+                  <m:sSubPr>
+                    <m:ctrlPr>
+                      <w:rPr>
+                        <w:rFonts w:ascii="Cambria Math" w:hAnsi="Cambria Math"/>
+                      </w:rPr>
+                    </m:ctrlPr>
+                  </m:sSubPr>
+                  <m:e>
+                    <m:r>
+                      <m:rPr>
+                        <m:sty m:val="p"/>
+                      </m:rPr>
+                      <w:rPr>
+                        <w:rFonts w:ascii="Cambria Math" w:hAnsi="Cambria Math"/>
+                        <w:lang w:val="en-GB"/>
+                      </w:rPr>
+                      <m:t>S</m:t>
+                    </m:r>
+                  </m:e>
+                  <m:sub>
+                    <m:r>
+                      <m:rPr>
+                        <m:sty m:val="p"/>
+                      </m:rPr>
+                      <w:rPr>
+                        <w:rFonts w:ascii="Cambria Math" w:hAnsi="Cambria Math"/>
+                        <w:lang w:val="en-GB"/>
+                      </w:rPr>
+                      <m:t>i</m:t>
+                    </m:r>
+                  </m:sub>
+                </m:sSub>
+                <m:r>
+                  <m:rPr>
+                    <m:sty m:val="p"/>
+                  </m:rPr>
+                  <w:rPr>
+                    <w:rFonts w:ascii="Cambria Math" w:hAnsi="Cambria Math"/>
+                    <w:lang w:val="en-GB"/>
+                  </w:rPr>
+                  <m:t>→</m:t>
+                </m:r>
+                <m:sSub>
+                  <m:sSubPr>
+                    <m:ctrlPr>
+                      <w:rPr>
+                        <w:rFonts w:ascii="Cambria Math" w:hAnsi="Cambria Math"/>
+                      </w:rPr>
+                    </m:ctrlPr>
+                  </m:sSubPr>
+                  <m:e>
+                    <m:r>
+                      <m:rPr>
+                        <m:sty m:val="p"/>
+                      </m:rPr>
+                      <w:rPr>
+                        <w:rFonts w:ascii="Cambria Math" w:hAnsi="Cambria Math"/>
+                        <w:lang w:val="en-GB"/>
+                      </w:rPr>
+                      <m:t>S</m:t>
+                    </m:r>
+                  </m:e>
+                  <m:sub>
+                    <m:r>
+                      <m:rPr>
+                        <m:sty m:val="p"/>
+                      </m:rPr>
+                      <w:rPr>
+                        <w:rFonts w:ascii="Cambria Math" w:hAnsi="Cambria Math"/>
+                        <w:lang w:val="en-GB"/>
+                      </w:rPr>
+                      <m:t>s</m:t>
+                    </m:r>
+                  </m:sub>
+                </m:sSub>
+              </m:oMath>
+            </m:oMathPara>
+          </w:p>
+          <w:p>
+            <w:pPr>
+              <w:rPr>
+                <w:rFonts w:eastAsiaTheme="minorEastAsia"/>
+                <w:lang w:val="en-GB"/>
+              </w:rPr>
+            </w:pPr>
+            <w:r>
+              <w:rPr>
+                <w:rFonts w:eastAsiaTheme="minorEastAsia"/>
+                <w:lang w:val="en-GB"/>
+              </w:rPr>
+              <w:t>Insoluble substrate: G, P, L, HE</w:t>
+            </w:r>
+            <w:r>
+              <w:rPr>
+                <w:rFonts w:eastAsiaTheme="minorEastAsia"/>
+                <w:lang w:val="en-GB"/>
+              </w:rPr>
+              <w:t>, CE</w:t>
+            </w:r>
+          </w:p>
+          <w:p>
+            <w:pPr>
+              <w:rPr>
+                <w:rFonts w:eastAsiaTheme="minorEastAsia"/>
+                <w:b/>
+                <w:lang w:val="en-GB"/>
+              </w:rPr>
+            </w:pPr>
+            <w:r>
+              <w:rPr>
+                <w:rFonts w:eastAsiaTheme="minorEastAsia"/>
+                <w:b/>
+                <w:lang w:val="en-GB"/>
+              </w:rPr>
+              <w:t>Anaerobic digestion</w:t>
+            </w:r>
+          </w:p>
+          <w:p>
+            <w:pPr>
+              <w:rPr>
+                <w:rFonts w:eastAsiaTheme="minorEastAsia"/>
+                <w:i/>
+                <w:lang w:val="en-GB"/>
+              </w:rPr>
+            </w:pPr>
+            <m:oMathPara>
+              <m:oMath>
+                <m:sSub>
+                  <m:sSubPr>
+                    <m:ctrlPr>
+                      <w:rPr>
+                        <w:rFonts w:ascii="Cambria Math" w:eastAsiaTheme="minorEastAsia" w:hAnsi="Cambria Math"/>
+                        <w:i/>
+                        <w:lang w:val="en-GB"/>
+                      </w:rPr>
+                    </m:ctrlPr>
+                  </m:sSubPr>
+                  <m:e>
+                    <m:r>
+                      <w:rPr>
+                        <w:rFonts w:ascii="Cambria Math" w:eastAsiaTheme="minorEastAsia" w:hAnsi="Cambria Math"/>
+                        <w:lang w:val="en-GB"/>
+                      </w:rPr>
+                      <m:t>S</m:t>
+                    </m:r>
+                  </m:e>
+                  <m:sub>
+                    <m:r>
+                      <w:rPr>
+                        <w:rFonts w:ascii="Cambria Math" w:eastAsiaTheme="minorEastAsia" w:hAnsi="Cambria Math"/>
+                        <w:lang w:val="en-GB"/>
+                      </w:rPr>
+                      <m:t>S</m:t>
+                    </m:r>
+                  </m:sub>
+                </m:sSub>
+                <m:r>
+                  <w:rPr>
+                    <w:rFonts w:ascii="Cambria Math" w:eastAsiaTheme="minorEastAsia" w:hAnsi="Cambria Math"/>
+                    <w:lang w:val="en-GB"/>
+                  </w:rPr>
+                  <m:t>→</m:t>
+                </m:r>
+                <m:sSub>
+                  <m:sSubPr>
+                    <m:ctrlPr>
+                      <w:rPr>
+                        <w:rFonts w:ascii="Cambria Math" w:eastAsiaTheme="minorEastAsia" w:hAnsi="Cambria Math"/>
+                        <w:i/>
+                        <w:lang w:val="en-GB"/>
+                      </w:rPr>
+                    </m:ctrlPr>
+                  </m:sSubPr>
+                  <m:e>
+                    <m:r>
+                      <w:rPr>
+                        <w:rFonts w:ascii="Cambria Math" w:eastAsiaTheme="minorEastAsia" w:hAnsi="Cambria Math"/>
+                        <w:lang w:val="en-GB"/>
+                      </w:rPr>
+                      <m:t>Y</m:t>
+                    </m:r>
+                  </m:e>
+                  <m:sub>
+                    <m:r>
+                      <w:rPr>
+                        <w:rFonts w:ascii="Cambria Math" w:eastAsiaTheme="minorEastAsia" w:hAnsi="Cambria Math"/>
+                        <w:lang w:val="en-GB"/>
+                      </w:rPr>
+                      <m:t>CH4</m:t>
+                    </m:r>
+                  </m:sub>
+                </m:sSub>
+                <m:r>
+                  <w:rPr>
+                    <w:rFonts w:ascii="Cambria Math" w:eastAsiaTheme="minorEastAsia" w:hAnsi="Cambria Math"/>
+                    <w:lang w:val="en-GB"/>
+                  </w:rPr>
+                  <m:t>.</m:t>
+                </m:r>
+                <m:sSub>
+                  <m:sSubPr>
+                    <m:ctrlPr>
+                      <w:rPr>
+                        <w:rFonts w:ascii="Cambria Math" w:eastAsiaTheme="minorEastAsia" w:hAnsi="Cambria Math"/>
+                        <w:i/>
+                        <w:lang w:val="en-GB"/>
+                      </w:rPr>
+                    </m:ctrlPr>
+                  </m:sSubPr>
+                  <m:e>
+                    <m:r>
+                      <w:rPr>
+                        <w:rFonts w:ascii="Cambria Math" w:eastAsiaTheme="minorEastAsia" w:hAnsi="Cambria Math"/>
+                        <w:lang w:val="en-GB"/>
+                      </w:rPr>
+                      <m:t>CH</m:t>
+                    </m:r>
+                  </m:e>
+                  <m:sub>
+                    <m:r>
+                      <w:rPr>
+                        <w:rFonts w:ascii="Cambria Math" w:eastAsiaTheme="minorEastAsia" w:hAnsi="Cambria Math"/>
+                        <w:lang w:val="en-GB"/>
+                      </w:rPr>
+                      <m:t>4</m:t>
+                    </m:r>
+                  </m:sub>
+                </m:sSub>
+              </m:oMath>
+            </m:oMathPara>
+          </w:p>
+          <w:p>
+            <w:pPr>
+              <w:rPr>
+                <w:rFonts w:eastAsiaTheme="minorEastAsia"/>
+                <w:b/>
+                <w:lang w:val="en-GB"/>
+              </w:rPr>
+            </w:pPr>
+            <w:r>
+              <w:rPr>
+                <w:rFonts w:eastAsiaTheme="minorEastAsia"/>
+                <w:b/>
+                <w:lang w:val="en-GB"/>
+              </w:rPr>
+              <w:t>Ox</w:t>
+            </w:r>
+            <w:r>
+              <w:rPr>
+                <w:rFonts w:eastAsiaTheme="minorEastAsia"/>
+                <w:b/>
+                <w:lang w:val="en-GB"/>
+              </w:rPr>
+              <w:t>i</w:t>
+            </w:r>
+            <w:r>
+              <w:rPr>
+                <w:rFonts w:eastAsiaTheme="minorEastAsia"/>
+                <w:b/>
+                <w:lang w:val="en-GB"/>
+              </w:rPr>
+              <w:t>dation of methane</w:t>
+            </w:r>
+          </w:p>
+          <w:p>
+            <w:pPr>
+              <w:rPr>
+                <w:rFonts w:eastAsiaTheme="minorEastAsia"/>
+              </w:rPr>
+            </w:pPr>
+            <m:oMathPara>
+              <m:oMath>
+                <m:sSub>
+                  <m:sSubPr>
+                    <m:ctrlPr>
+                      <w:rPr>
+                        <w:rFonts w:ascii="Cambria Math" w:eastAsiaTheme="minorEastAsia" w:hAnsi="Cambria Math"/>
+                        <w:i/>
+                      </w:rPr>
+                    </m:ctrlPr>
+                  </m:sSubPr>
+                  <m:e>
+                    <m:r>
+                      <w:rPr>
+                        <w:rFonts w:ascii="Cambria Math" w:eastAsiaTheme="minorEastAsia" w:hAnsi="Cambria Math"/>
+                      </w:rPr>
+                      <m:t>CH</m:t>
+                    </m:r>
+                  </m:e>
+                  <m:sub>
+                    <m:r>
+                      <w:rPr>
+                        <w:rFonts w:ascii="Cambria Math" w:eastAsiaTheme="minorEastAsia" w:hAnsi="Cambria Math"/>
+                      </w:rPr>
+                      <m:t>4</m:t>
+                    </m:r>
+                  </m:sub>
+                </m:sSub>
+                <m:r>
+                  <w:rPr>
+                    <w:rFonts w:ascii="Cambria Math" w:eastAsiaTheme="minorEastAsia" w:hAnsi="Cambria Math"/>
+                  </w:rPr>
+                  <m:t>+2</m:t>
+                </m:r>
+                <m:sSub>
+                  <m:sSubPr>
+                    <m:ctrlPr>
+                      <w:rPr>
+                        <w:rFonts w:ascii="Cambria Math" w:eastAsiaTheme="minorEastAsia" w:hAnsi="Cambria Math"/>
+                        <w:i/>
+                      </w:rPr>
+                    </m:ctrlPr>
+                  </m:sSubPr>
+                  <m:e>
+                    <m:r>
+                      <w:rPr>
+                        <w:rFonts w:ascii="Cambria Math" w:eastAsiaTheme="minorEastAsia" w:hAnsi="Cambria Math"/>
+                      </w:rPr>
+                      <m:t>O</m:t>
+                    </m:r>
+                  </m:e>
+                  <m:sub>
+                    <m:r>
+                      <w:rPr>
+                        <w:rFonts w:ascii="Cambria Math" w:eastAsiaTheme="minorEastAsia" w:hAnsi="Cambria Math"/>
+                      </w:rPr>
+                      <m:t>2</m:t>
+                    </m:r>
+                  </m:sub>
+                </m:sSub>
+                <m:r>
+                  <w:rPr>
+                    <w:rFonts w:ascii="Cambria Math" w:eastAsiaTheme="minorEastAsia" w:hAnsi="Cambria Math"/>
+                  </w:rPr>
+                  <m:t xml:space="preserve">→ </m:t>
+                </m:r>
+                <m:sSub>
+                  <m:sSubPr>
+                    <m:ctrlPr>
+                      <w:rPr>
+                        <w:rFonts w:ascii="Cambria Math" w:eastAsiaTheme="minorEastAsia" w:hAnsi="Cambria Math"/>
+                        <w:i/>
+                      </w:rPr>
+                    </m:ctrlPr>
+                  </m:sSubPr>
+                  <m:e>
+                    <m:r>
+                      <w:rPr>
+                        <w:rFonts w:ascii="Cambria Math" w:eastAsiaTheme="minorEastAsia" w:hAnsi="Cambria Math"/>
+                      </w:rPr>
+                      <m:t>CO</m:t>
+                    </m:r>
+                  </m:e>
+                  <m:sub>
+                    <m:r>
+                      <w:rPr>
+                        <w:rFonts w:ascii="Cambria Math" w:eastAsiaTheme="minorEastAsia" w:hAnsi="Cambria Math"/>
+                      </w:rPr>
+                      <m:t>2</m:t>
+                    </m:r>
+                  </m:sub>
+                </m:sSub>
+                <m:r>
+                  <w:rPr>
+                    <w:rFonts w:ascii="Cambria Math" w:eastAsiaTheme="minorEastAsia" w:hAnsi="Cambria Math"/>
+                  </w:rPr>
+                  <m:t>+2</m:t>
+                </m:r>
+                <m:sSub>
+                  <m:sSubPr>
+                    <m:ctrlPr>
+                      <w:rPr>
+                        <w:rFonts w:ascii="Cambria Math" w:eastAsiaTheme="minorEastAsia" w:hAnsi="Cambria Math"/>
+                        <w:i/>
+                      </w:rPr>
+                    </m:ctrlPr>
+                  </m:sSubPr>
+                  <m:e>
+                    <m:r>
+                      <w:rPr>
+                        <w:rFonts w:ascii="Cambria Math" w:eastAsiaTheme="minorEastAsia" w:hAnsi="Cambria Math"/>
+                      </w:rPr>
+                      <m:t>H</m:t>
+                    </m:r>
+                  </m:e>
+                  <m:sub>
+                    <m:r>
+                      <w:rPr>
+                        <w:rFonts w:ascii="Cambria Math" w:eastAsiaTheme="minorEastAsia" w:hAnsi="Cambria Math"/>
+                      </w:rPr>
+                      <m:t>2</m:t>
+                    </m:r>
+                  </m:sub>
+                </m:sSub>
+                <m:r>
+                  <w:rPr>
+                    <w:rFonts w:ascii="Cambria Math" w:eastAsiaTheme="minorEastAsia" w:hAnsi="Cambria Math"/>
+                  </w:rPr>
+                  <m:t>O</m:t>
+                </m:r>
+              </m:oMath>
+            </m:oMathPara>
+          </w:p>
+          <w:p>
+            <w:pPr>
+              <w:rPr>
+                <w:b/>
+                <w:lang w:val="en-GB"/>
+              </w:rPr>
+            </w:pPr>
+          </w:p>
+        </w:tc>
+      </w:tr>
+      <w:tr>
+        <w:tc>
+          <w:tcPr>
+            <w:tcW w:w="9062" w:type="dxa"/>
+          </w:tcPr>
+          <w:p>
+            <w:pPr>
+              <w:rPr>
+                <w:b/>
+              </w:rPr>
+            </w:pPr>
             <w:proofErr w:type="spellStart"/>
             <w:r>
               <w:rPr>
@@ -8516,21 +10483,7 @@
               <w:rPr>
                 <w:color w:val="FF0000"/>
               </w:rPr>
-              <w:t xml:space="preserve"> </w:t>
-            </w:r>
-            <w:proofErr w:type="spellStart"/>
-            <w:r>
-              <w:rPr>
-                <w:color w:val="FF0000"/>
-              </w:rPr>
-              <w:t>coefficienty</w:t>
-            </w:r>
-            <w:proofErr w:type="spellEnd"/>
-            <w:r>
-              <w:rPr>
-                <w:color w:val="FF0000"/>
-              </w:rPr>
-              <w:t xml:space="preserve"> z pour équilibrer l’équation)</w:t>
+              <w:t xml:space="preserve"> coefficient z pour équilibrer l’équation)</w:t>
             </w:r>
           </w:p>
         </w:tc>
@@ -8628,6 +10581,101 @@
               </m:oMath>
             </m:oMathPara>
           </w:p>
+        </w:tc>
+      </w:tr>
+      <w:tr>
+        <w:tc>
+          <w:tcPr>
+            <w:tcW w:w="9062" w:type="dxa"/>
+          </w:tcPr>
+          <w:p>
+            <w:proofErr w:type="spellStart"/>
+            <w:r>
+              <w:t>Death</w:t>
+            </w:r>
+            <w:proofErr w:type="spellEnd"/>
+            <w:r>
+              <w:t xml:space="preserve"> of </w:t>
+            </w:r>
+            <w:proofErr w:type="spellStart"/>
+            <w:r>
+              <w:t>autotroph</w:t>
+            </w:r>
+            <w:proofErr w:type="spellEnd"/>
+            <w:r>
+              <w:t xml:space="preserve"> </w:t>
+            </w:r>
+            <w:proofErr w:type="spellStart"/>
+            <w:r>
+              <w:t>microorganisms</w:t>
+            </w:r>
+            <w:proofErr w:type="spellEnd"/>
+          </w:p>
+          <w:p>
+            <m:oMathPara>
+              <m:oMath>
+                <m:sSub>
+                  <m:sSubPr>
+                    <m:ctrlPr>
+                      <w:rPr>
+                        <w:rFonts w:ascii="Cambria Math" w:hAnsi="Cambria Math"/>
+                        <w:i/>
+                      </w:rPr>
+                    </m:ctrlPr>
+                  </m:sSubPr>
+                  <m:e>
+                    <m:r>
+                      <w:rPr>
+                        <w:rFonts w:ascii="Cambria Math" w:hAnsi="Cambria Math"/>
+                      </w:rPr>
+                      <m:t>X</m:t>
+                    </m:r>
+                  </m:e>
+                  <m:sub>
+                    <m:r>
+                      <w:rPr>
+                        <w:rFonts w:ascii="Cambria Math" w:hAnsi="Cambria Math"/>
+                      </w:rPr>
+                      <m:t>A</m:t>
+                    </m:r>
+                  </m:sub>
+                </m:sSub>
+                <m:r>
+                  <w:rPr>
+                    <w:rFonts w:ascii="Cambria Math" w:hAnsi="Cambria Math"/>
+                  </w:rPr>
+                  <m:t>→</m:t>
+                </m:r>
+                <m:sSub>
+                  <m:sSubPr>
+                    <m:ctrlPr>
+                      <w:rPr>
+                        <w:rFonts w:ascii="Cambria Math" w:hAnsi="Cambria Math"/>
+                        <w:i/>
+                      </w:rPr>
+                    </m:ctrlPr>
+                  </m:sSubPr>
+                  <m:e>
+                    <m:r>
+                      <w:rPr>
+                        <w:rFonts w:ascii="Cambria Math" w:hAnsi="Cambria Math"/>
+                      </w:rPr>
+                      <m:t>X</m:t>
+                    </m:r>
+                  </m:e>
+                  <m:sub>
+                    <m:r>
+                      <w:rPr>
+                        <w:rFonts w:ascii="Cambria Math" w:hAnsi="Cambria Math"/>
+                      </w:rPr>
+                      <m:t>DB</m:t>
+                    </m:r>
+                  </m:sub>
+                </m:sSub>
+              </m:oMath>
+            </m:oMathPara>
+          </w:p>
+          <w:p/>
         </w:tc>
       </w:tr>
       <w:tr>
@@ -8872,6 +10920,7 @@
           </w:p>
         </w:tc>
       </w:tr>
+      <w:bookmarkEnd w:id="0"/>
       <w:tr>
         <w:trPr>
           <w:trHeight w:val="244"/>
@@ -8889,117 +10938,6 @@
                 <w:lang w:val="en-GB"/>
               </w:rPr>
             </w:pPr>
-          </w:p>
-        </w:tc>
-      </w:tr>
-      <w:tr>
-        <w:tc>
-          <w:tcPr>
-            <w:tcW w:w="9062" w:type="dxa"/>
-          </w:tcPr>
-          <w:p>
-            <w:pPr>
-              <w:rPr>
-                <w:rFonts w:ascii="Calibri" w:eastAsia="Calibri" w:hAnsi="Calibri" w:cs="Times New Roman"/>
-                <w:sz w:val="20"/>
-              </w:rPr>
-            </w:pPr>
-            <m:oMathPara>
-              <m:oMath>
-                <m:r>
-                  <w:rPr>
-                    <w:rFonts w:ascii="Cambria Math" w:eastAsia="Calibri" w:hAnsi="Cambria Math" w:cs="Times New Roman"/>
-                    <w:sz w:val="20"/>
-                  </w:rPr>
-                  <m:t>a, b, c, d, e, f, g, h, i=</m:t>
-                </m:r>
-                <m:sSub>
-                  <m:sSubPr>
-                    <m:ctrlPr>
-                      <w:rPr>
-                        <w:rFonts w:ascii="Cambria Math" w:eastAsia="Calibri" w:hAnsi="Cambria Math" w:cs="Times New Roman"/>
-                        <w:i/>
-                        <w:sz w:val="20"/>
-                      </w:rPr>
-                    </m:ctrlPr>
-                  </m:sSubPr>
-                  <m:e>
-                    <m:r>
-                      <w:rPr>
-                        <w:rFonts w:ascii="Cambria Math" w:eastAsia="Calibri" w:hAnsi="Cambria Math" w:cs="Times New Roman"/>
-                        <w:sz w:val="20"/>
-                      </w:rPr>
-                      <m:t>Y</m:t>
-                    </m:r>
-                  </m:e>
-                  <m:sub>
-                    <m:r>
-                      <w:rPr>
-                        <w:rFonts w:ascii="Cambria Math" w:eastAsia="Calibri" w:hAnsi="Cambria Math" w:cs="Times New Roman"/>
-                        <w:sz w:val="20"/>
-                      </w:rPr>
-                      <m:t>x/s</m:t>
-                    </m:r>
-                  </m:sub>
-                </m:sSub>
-                <m:r>
-                  <w:rPr>
-                    <w:rFonts w:ascii="Cambria Math" w:eastAsia="Calibri" w:hAnsi="Cambria Math" w:cs="Times New Roman"/>
-                    <w:sz w:val="20"/>
-                  </w:rPr>
-                  <m:t>.</m:t>
-                </m:r>
-                <m:f>
-                  <m:fPr>
-                    <m:ctrlPr>
-                      <w:rPr>
-                        <w:rFonts w:ascii="Cambria Math" w:eastAsia="Calibri" w:hAnsi="Cambria Math" w:cs="Times New Roman"/>
-                        <w:i/>
-                        <w:sz w:val="20"/>
-                      </w:rPr>
-                    </m:ctrlPr>
-                  </m:fPr>
-                  <m:num>
-                    <m:r>
-                      <w:rPr>
-                        <w:rFonts w:ascii="Cambria Math" w:eastAsia="Calibri" w:hAnsi="Cambria Math" w:cs="Times New Roman"/>
-                        <w:sz w:val="20"/>
-                      </w:rPr>
-                      <m:t>M(S)</m:t>
-                    </m:r>
-                  </m:num>
-                  <m:den>
-                    <m:r>
-                      <w:rPr>
-                        <w:rFonts w:ascii="Cambria Math" w:eastAsia="Calibri" w:hAnsi="Cambria Math" w:cs="Times New Roman"/>
-                        <w:sz w:val="20"/>
-                      </w:rPr>
-                      <m:t>M</m:t>
-                    </m:r>
-                    <m:d>
-                      <m:dPr>
-                        <m:ctrlPr>
-                          <w:rPr>
-                            <w:rFonts w:ascii="Cambria Math" w:eastAsia="Calibri" w:hAnsi="Cambria Math" w:cs="Times New Roman"/>
-                            <w:i/>
-                            <w:sz w:val="20"/>
-                          </w:rPr>
-                        </m:ctrlPr>
-                      </m:dPr>
-                      <m:e>
-                        <m:r>
-                          <w:rPr>
-                            <w:rFonts w:ascii="Cambria Math" w:eastAsia="Calibri" w:hAnsi="Cambria Math" w:cs="Times New Roman"/>
-                            <w:sz w:val="20"/>
-                          </w:rPr>
-                          <m:t>X</m:t>
-                        </m:r>
-                      </m:e>
-                    </m:d>
-                  </m:den>
-                </m:f>
-              </m:oMath>
-            </m:oMathPara>
           </w:p>
         </w:tc>
       </w:tr>
@@ -16688,8 +18626,6 @@
                 </m:r>
               </m:oMath>
             </m:oMathPara>
-            <w:bookmarkStart w:id="0" w:name="_GoBack"/>
-            <w:bookmarkEnd w:id="0"/>
           </w:p>
           <w:p>
             <w:pPr>

</xml_diff>